<commit_message>
docs config jenkins testlink instance
</commit_message>
<xml_diff>
--- a/config docs/Jenkins system config with testlink api key.docx
+++ b/config docs/Jenkins system config with testlink api key.docx
@@ -4,26 +4,8 @@
   <w:body>
     <w:p>
       <w:r>
-        <w:t xml:space="preserve">Jenkins system config </w:t>
+        <w:t>Jenkins system config with testlink api key</w:t>
       </w:r>
-      <w:proofErr w:type="spellStart"/>
-      <w:r>
-        <w:t>with</w:t>
-      </w:r>
-      <w:proofErr w:type="spellEnd"/>
-      <w:r>
-        <w:t xml:space="preserve"> </w:t>
-      </w:r>
-      <w:proofErr w:type="spellStart"/>
-      <w:r>
-        <w:t>testlink</w:t>
-      </w:r>
-      <w:proofErr w:type="spellEnd"/>
-      <w:r>
-        <w:t xml:space="preserve"> api key</w:t>
-      </w:r>
-      <w:bookmarkStart w:id="0" w:name="_GoBack"/>
-      <w:bookmarkEnd w:id="0"/>
     </w:p>
     <w:p>
       <w:r>
@@ -67,6 +49,14 @@
           </wp:inline>
         </w:drawing>
       </w:r>
+    </w:p>
+    <w:p/>
+    <w:p>
+      <w:r>
+        <w:t>The field name is the one you need to choose in the jenkins job inorder to match up with the testlink instance running on 127….</w:t>
+      </w:r>
+      <w:bookmarkStart w:id="0" w:name="_GoBack"/>
+      <w:bookmarkEnd w:id="0"/>
     </w:p>
     <w:sectPr>
       <w:pgSz w:w="16838" w:h="11906" w:orient="landscape"/>

</xml_diff>